<commit_message>
Klar med 3.2 och redo för redovisning
</commit_message>
<xml_diff>
--- a/L04 Testfall/AF3.2 - Svar.docx
+++ b/L04 Testfall/AF3.2 - Svar.docx
@@ -1,10 +1,10 @@
 
 <file path=word/document.xml><?xml version="1.0" encoding="utf-8"?>
-<w:document xmlns:wpc="http://schemas.microsoft.com/office/word/2010/wordprocessingCanvas" xmlns:mc="http://schemas.openxmlformats.org/markup-compatibility/2006" xmlns:o="urn:schemas-microsoft-com:office:office" xmlns:r="http://schemas.openxmlformats.org/officeDocument/2006/relationships" xmlns:m="http://schemas.openxmlformats.org/officeDocument/2006/math" xmlns:v="urn:schemas-microsoft-com:vml" xmlns:wp14="http://schemas.microsoft.com/office/word/2010/wordprocessingDrawing" xmlns:wp="http://schemas.openxmlformats.org/drawingml/2006/wordprocessingDrawing" xmlns:w10="urn:schemas-microsoft-com:office:word" xmlns:w="http://schemas.openxmlformats.org/wordprocessingml/2006/main" xmlns:w14="http://schemas.microsoft.com/office/word/2010/wordml" xmlns:wpg="http://schemas.microsoft.com/office/word/2010/wordprocessingGroup" xmlns:wpi="http://schemas.microsoft.com/office/word/2010/wordprocessingInk" xmlns:wne="http://schemas.microsoft.com/office/word/2006/wordml" xmlns:wps="http://schemas.microsoft.com/office/word/2010/wordprocessingShape" mc:Ignorable="w14 wp14">
+<w:document xmlns:ve="http://schemas.openxmlformats.org/markup-compatibility/2006" xmlns:o="urn:schemas-microsoft-com:office:office" xmlns:r="http://schemas.openxmlformats.org/officeDocument/2006/relationships" xmlns:m="http://schemas.openxmlformats.org/officeDocument/2006/math" xmlns:v="urn:schemas-microsoft-com:vml" xmlns:wp="http://schemas.openxmlformats.org/drawingml/2006/wordprocessingDrawing" xmlns:w10="urn:schemas-microsoft-com:office:word" xmlns:w="http://schemas.openxmlformats.org/wordprocessingml/2006/main" xmlns:wne="http://schemas.microsoft.com/office/word/2006/wordml">
   <w:body>
     <w:p>
       <w:pPr>
-        <w:pStyle w:val="Title"/>
+        <w:pStyle w:val="Rubrik"/>
       </w:pPr>
       <w:r>
         <w:t>Testfall 3.2</w:t>
@@ -84,7 +84,7 @@
     </w:p>
     <w:p>
       <w:pPr>
-        <w:pStyle w:val="ListParagraph"/>
+        <w:pStyle w:val="Liststycke"/>
         <w:numPr>
           <w:ilvl w:val="0"/>
           <w:numId w:val="1"/>
@@ -96,7 +96,7 @@
     </w:p>
     <w:p>
       <w:pPr>
-        <w:pStyle w:val="ListParagraph"/>
+        <w:pStyle w:val="Liststycke"/>
         <w:numPr>
           <w:ilvl w:val="0"/>
           <w:numId w:val="1"/>
@@ -108,7 +108,7 @@
     </w:p>
     <w:p>
       <w:pPr>
-        <w:pStyle w:val="ListParagraph"/>
+        <w:pStyle w:val="Liststycke"/>
         <w:numPr>
           <w:ilvl w:val="0"/>
           <w:numId w:val="1"/>
@@ -120,7 +120,7 @@
     </w:p>
     <w:p>
       <w:pPr>
-        <w:pStyle w:val="ListParagraph"/>
+        <w:pStyle w:val="Liststycke"/>
         <w:numPr>
           <w:ilvl w:val="0"/>
           <w:numId w:val="1"/>
@@ -131,6 +131,119 @@
       </w:r>
       <w:bookmarkStart w:id="0" w:name="_GoBack"/>
       <w:bookmarkEnd w:id="0"/>
+    </w:p>
+    <w:p>
+      <w:pPr>
+        <w:rPr>
+          <w:b/>
+          <w:sz w:val="26"/>
+          <w:szCs w:val="26"/>
+        </w:rPr>
+      </w:pPr>
+      <w:r>
+        <w:rPr>
+          <w:b/>
+          <w:sz w:val="26"/>
+          <w:szCs w:val="26"/>
+        </w:rPr>
+        <w:t>Alternativ Scenarios</w:t>
+      </w:r>
+    </w:p>
+    <w:p>
+      <w:pPr>
+        <w:rPr>
+          <w:rStyle w:val="Starkbetoning"/>
+          <w:sz w:val="24"/>
+          <w:szCs w:val="24"/>
+        </w:rPr>
+      </w:pPr>
+      <w:r>
+        <w:rPr>
+          <w:rStyle w:val="Starkbetoning"/>
+          <w:sz w:val="24"/>
+          <w:szCs w:val="24"/>
+        </w:rPr>
+        <w:t>2.1 Väljer ett redan hanterat gammalt svar.</w:t>
+      </w:r>
+    </w:p>
+    <w:p>
+      <w:r>
+        <w:tab/>
+        <w:t>A. Kassören väljer ett gammalt svar som hon/han redan nekad eller godkänt.</w:t>
+      </w:r>
+    </w:p>
+    <w:p>
+      <w:r>
+        <w:tab/>
+        <w:t xml:space="preserve">B. Kassören kan inte göra något och systemet presenterar ett meddelande om att den </w:t>
+      </w:r>
+      <w:r>
+        <w:tab/>
+        <w:t>är redan hanterad och för gammal.</w:t>
+      </w:r>
+    </w:p>
+    <w:p>
+      <w:r>
+        <w:tab/>
+        <w:t>Kassören kan nu gå vidare till steg 3.</w:t>
+      </w:r>
+    </w:p>
+    <w:p>
+      <w:pPr>
+        <w:rPr>
+          <w:rStyle w:val="Starkbetoning"/>
+          <w:sz w:val="24"/>
+          <w:szCs w:val="24"/>
+        </w:rPr>
+      </w:pPr>
+      <w:r>
+        <w:rPr>
+          <w:rStyle w:val="Starkbetoning"/>
+          <w:sz w:val="24"/>
+          <w:szCs w:val="24"/>
+        </w:rPr>
+        <w:t xml:space="preserve">4. </w:t>
+      </w:r>
+      <w:r>
+        <w:rPr>
+          <w:rStyle w:val="Starkbetoning"/>
+          <w:sz w:val="24"/>
+          <w:szCs w:val="24"/>
+        </w:rPr>
+        <w:t xml:space="preserve">1 </w:t>
+      </w:r>
+      <w:r>
+        <w:rPr>
+          <w:rStyle w:val="Starkbetoning"/>
+          <w:sz w:val="24"/>
+          <w:szCs w:val="24"/>
+        </w:rPr>
+        <w:t>Har sidan upp och ändrar sitt val precis efter att det har gått en månad sen kassören godkände eller nekade.</w:t>
+      </w:r>
+    </w:p>
+    <w:p>
+      <w:r>
+        <w:tab/>
+        <w:t>A. Kassören har ett svar upp som hon/han har redan hanterat men kan ändra på.</w:t>
+      </w:r>
+    </w:p>
+    <w:p>
+      <w:r>
+        <w:tab/>
+        <w:t>B. Efter några timmar har det gått en månad och kassören ändrar sitt val.</w:t>
+      </w:r>
+    </w:p>
+    <w:p>
+      <w:r>
+        <w:tab/>
+        <w:t>C. Systemet ger ett meddelande om att det inte gick och sidan behöver uppdateras.</w:t>
+      </w:r>
+    </w:p>
+    <w:p>
+      <w:r>
+        <w:tab/>
+        <w:t>Kassören kan nu gå vidare.</w:t>
+      </w:r>
     </w:p>
     <w:p/>
     <w:sectPr>
@@ -144,7 +257,7 @@
 </file>
 
 <file path=word/numbering.xml><?xml version="1.0" encoding="utf-8"?>
-<w:numbering xmlns:wpc="http://schemas.microsoft.com/office/word/2010/wordprocessingCanvas" xmlns:mc="http://schemas.openxmlformats.org/markup-compatibility/2006" xmlns:o="urn:schemas-microsoft-com:office:office" xmlns:r="http://schemas.openxmlformats.org/officeDocument/2006/relationships" xmlns:m="http://schemas.openxmlformats.org/officeDocument/2006/math" xmlns:v="urn:schemas-microsoft-com:vml" xmlns:wp14="http://schemas.microsoft.com/office/word/2010/wordprocessingDrawing" xmlns:wp="http://schemas.openxmlformats.org/drawingml/2006/wordprocessingDrawing" xmlns:w10="urn:schemas-microsoft-com:office:word" xmlns:w="http://schemas.openxmlformats.org/wordprocessingml/2006/main" xmlns:w14="http://schemas.microsoft.com/office/word/2010/wordml" xmlns:wpg="http://schemas.microsoft.com/office/word/2010/wordprocessingGroup" xmlns:wpi="http://schemas.microsoft.com/office/word/2010/wordprocessingInk" xmlns:wne="http://schemas.microsoft.com/office/word/2006/wordml" xmlns:wps="http://schemas.microsoft.com/office/word/2010/wordprocessingShape" mc:Ignorable="w14 wp14">
+<w:numbering xmlns:ve="http://schemas.openxmlformats.org/markup-compatibility/2006" xmlns:o="urn:schemas-microsoft-com:office:office" xmlns:r="http://schemas.openxmlformats.org/officeDocument/2006/relationships" xmlns:m="http://schemas.openxmlformats.org/officeDocument/2006/math" xmlns:v="urn:schemas-microsoft-com:vml" xmlns:wp="http://schemas.openxmlformats.org/drawingml/2006/wordprocessingDrawing" xmlns:w10="urn:schemas-microsoft-com:office:word" xmlns:w="http://schemas.openxmlformats.org/wordprocessingml/2006/main" xmlns:wne="http://schemas.microsoft.com/office/word/2006/wordml">
   <w:abstractNum w:abstractNumId="0">
     <w:nsid w:val="47D86361"/>
     <w:multiLevelType w:val="hybridMultilevel"/>
@@ -241,7 +354,7 @@
 </file>
 
 <file path=word/styles.xml><?xml version="1.0" encoding="utf-8"?>
-<w:styles xmlns:mc="http://schemas.openxmlformats.org/markup-compatibility/2006" xmlns:r="http://schemas.openxmlformats.org/officeDocument/2006/relationships" xmlns:w="http://schemas.openxmlformats.org/wordprocessingml/2006/main" xmlns:w14="http://schemas.microsoft.com/office/word/2010/wordml" mc:Ignorable="w14">
+<w:styles xmlns:r="http://schemas.openxmlformats.org/officeDocument/2006/relationships" xmlns:w="http://schemas.openxmlformats.org/wordprocessingml/2006/main">
   <w:docDefaults>
     <w:rPrDefault>
       <w:rPr>
@@ -399,18 +512,20 @@
   <w:style w:type="paragraph" w:default="1" w:styleId="Normal">
     <w:name w:val="Normal"/>
     <w:qFormat/>
-  </w:style>
-  <w:style w:type="character" w:default="1" w:styleId="DefaultParagraphFont">
+    <w:rsid w:val="009C5988"/>
+  </w:style>
+  <w:style w:type="character" w:default="1" w:styleId="Standardstycketeckensnitt">
     <w:name w:val="Default Paragraph Font"/>
     <w:uiPriority w:val="1"/>
     <w:semiHidden/>
     <w:unhideWhenUsed/>
   </w:style>
-  <w:style w:type="table" w:default="1" w:styleId="TableNormal">
+  <w:style w:type="table" w:default="1" w:styleId="Normaltabell">
     <w:name w:val="Normal Table"/>
     <w:uiPriority w:val="99"/>
     <w:semiHidden/>
     <w:unhideWhenUsed/>
+    <w:qFormat/>
     <w:tblPr>
       <w:tblInd w:w="0" w:type="dxa"/>
       <w:tblCellMar>
@@ -421,17 +536,17 @@
       </w:tblCellMar>
     </w:tblPr>
   </w:style>
-  <w:style w:type="numbering" w:default="1" w:styleId="NoList">
+  <w:style w:type="numbering" w:default="1" w:styleId="Ingenlista">
     <w:name w:val="No List"/>
     <w:uiPriority w:val="99"/>
     <w:semiHidden/>
     <w:unhideWhenUsed/>
   </w:style>
-  <w:style w:type="paragraph" w:styleId="Title">
+  <w:style w:type="paragraph" w:styleId="Rubrik">
     <w:name w:val="Title"/>
     <w:basedOn w:val="Normal"/>
     <w:next w:val="Normal"/>
-    <w:link w:val="TitleChar"/>
+    <w:link w:val="RubrikChar"/>
     <w:uiPriority w:val="10"/>
     <w:qFormat/>
     <w:rsid w:val="00543734"/>
@@ -451,10 +566,10 @@
       <w:szCs w:val="52"/>
     </w:rPr>
   </w:style>
-  <w:style w:type="character" w:customStyle="1" w:styleId="TitleChar">
-    <w:name w:val="Title Char"/>
-    <w:basedOn w:val="DefaultParagraphFont"/>
-    <w:link w:val="Title"/>
+  <w:style w:type="character" w:customStyle="1" w:styleId="RubrikChar">
+    <w:name w:val="Rubrik Char"/>
+    <w:basedOn w:val="Standardstycketeckensnitt"/>
+    <w:link w:val="Rubrik"/>
     <w:uiPriority w:val="10"/>
     <w:rsid w:val="00543734"/>
     <w:rPr>
@@ -466,7 +581,7 @@
       <w:szCs w:val="52"/>
     </w:rPr>
   </w:style>
-  <w:style w:type="paragraph" w:styleId="ListParagraph">
+  <w:style w:type="paragraph" w:styleId="Liststycke">
     <w:name w:val="List Paragraph"/>
     <w:basedOn w:val="Normal"/>
     <w:uiPriority w:val="34"/>
@@ -476,6 +591,20 @@
       <w:ind w:left="720"/>
       <w:contextualSpacing/>
     </w:pPr>
+  </w:style>
+  <w:style w:type="character" w:styleId="Starkbetoning">
+    <w:name w:val="Intense Emphasis"/>
+    <w:basedOn w:val="Standardstycketeckensnitt"/>
+    <w:uiPriority w:val="21"/>
+    <w:qFormat/>
+    <w:rsid w:val="00C17666"/>
+    <w:rPr>
+      <w:b/>
+      <w:bCs/>
+      <w:i/>
+      <w:iCs/>
+      <w:color w:val="4F81BD" w:themeColor="accent1"/>
+    </w:rPr>
   </w:style>
 </w:styles>
 </file>

</xml_diff>